<commit_message>
commit for master branch
</commit_message>
<xml_diff>
--- a/gitLearn.docx
+++ b/gitLearn.docx
@@ -1598,25 +1598,14 @@
         </w:rPr>
         <w:t xml:space="preserve">$ </w:t>
       </w:r>
-      <w:proofErr w:type="gramStart"/>
-      <w:r>
-        <w:rPr>
-          <w:rFonts w:ascii="Courier New" w:eastAsia="Times New Roman" w:hAnsi="Courier New" w:cs="Courier New"/>
-          <w:color w:val="444444"/>
-          <w:sz w:val="20"/>
-          <w:szCs w:val="20"/>
-        </w:rPr>
-        <w:t>git</w:t>
-      </w:r>
-      <w:proofErr w:type="gramEnd"/>
-      <w:r>
-        <w:rPr>
-          <w:rFonts w:ascii="Courier New" w:eastAsia="Times New Roman" w:hAnsi="Courier New" w:cs="Courier New"/>
-          <w:color w:val="444444"/>
-          <w:sz w:val="20"/>
-          <w:szCs w:val="20"/>
-        </w:rPr>
-        <w:t xml:space="preserve"> status</w:t>
+      <w:r>
+        <w:rPr>
+          <w:rFonts w:ascii="Courier New" w:eastAsia="Times New Roman" w:hAnsi="Courier New" w:cs="Courier New"/>
+          <w:color w:val="444444"/>
+          <w:sz w:val="20"/>
+          <w:szCs w:val="20"/>
+        </w:rPr>
+        <w:t>git status</w:t>
       </w:r>
     </w:p>
     <w:p>
@@ -6873,7 +6862,6 @@
           <w:iCs/>
           <w:color w:val="999988"/>
         </w:rPr>
-        <w:lastRenderedPageBreak/>
         <w:t># Changes not staged for commit:</w:t>
       </w:r>
     </w:p>
@@ -6901,6 +6889,7 @@
           <w:iCs/>
           <w:color w:val="999988"/>
         </w:rPr>
+        <w:lastRenderedPageBreak/>
         <w:t>#   (use "git add/</w:t>
       </w:r>
       <w:proofErr w:type="spellStart"/>
@@ -7816,7 +7805,6 @@
           <w:bdr w:val="none" w:sz="0" w:space="0" w:color="auto" w:frame="1"/>
           <w:shd w:val="clear" w:color="auto" w:fill="F7F7F9"/>
         </w:rPr>
-        <w:lastRenderedPageBreak/>
         <w:t xml:space="preserve">git </w:t>
       </w:r>
       <w:proofErr w:type="spellStart"/>
@@ -7932,6 +7920,7 @@
           <w:szCs w:val="21"/>
           <w:bdr w:val="none" w:sz="0" w:space="0" w:color="auto" w:frame="1"/>
         </w:rPr>
+        <w:lastRenderedPageBreak/>
         <w:t xml:space="preserve">Don’t actually remove any file(s). Instead, just </w:t>
       </w:r>
       <w:r>
@@ -9459,7 +9448,6 @@
           <w:sz w:val="21"/>
           <w:szCs w:val="21"/>
         </w:rPr>
-        <w:lastRenderedPageBreak/>
         <w:t>如果一切顺利的话，可以在用户主目录里找到</w:t>
       </w:r>
       <w:r>
@@ -9612,6 +9600,7 @@
         <w:pStyle w:val="Heading2"/>
       </w:pPr>
       <w:r>
+        <w:lastRenderedPageBreak/>
         <w:t>GitHub</w:t>
       </w:r>
       <w:r>
@@ -10160,7 +10149,6 @@
           <w:szCs w:val="20"/>
         </w:rPr>
       </w:pPr>
-      <w:proofErr w:type="gramStart"/>
       <w:r>
         <w:rPr>
           <w:rFonts w:ascii="Consolas" w:eastAsia="Times New Roman" w:hAnsi="Consolas" w:cs="Consolas"/>
@@ -10170,9 +10158,9 @@
           <w:bdr w:val="single" w:sz="6" w:space="0" w:color="DDDDDD" w:frame="1"/>
           <w:shd w:val="clear" w:color="auto" w:fill="FAFAFA"/>
         </w:rPr>
-        <w:t>git</w:t>
-      </w:r>
-      <w:proofErr w:type="gramEnd"/>
+        <w:t xml:space="preserve">git remote add origin </w:t>
+      </w:r>
+      <w:proofErr w:type="spellStart"/>
       <w:r>
         <w:rPr>
           <w:rFonts w:ascii="Consolas" w:eastAsia="Times New Roman" w:hAnsi="Consolas" w:cs="Consolas"/>
@@ -10182,9 +10170,9 @@
           <w:bdr w:val="single" w:sz="6" w:space="0" w:color="DDDDDD" w:frame="1"/>
           <w:shd w:val="clear" w:color="auto" w:fill="FAFAFA"/>
         </w:rPr>
-        <w:t xml:space="preserve"> remote add origin </w:t>
-      </w:r>
-      <w:proofErr w:type="spellStart"/>
+        <w:t>git@server-name:path</w:t>
+      </w:r>
+      <w:proofErr w:type="spellEnd"/>
       <w:r>
         <w:rPr>
           <w:rFonts w:ascii="Consolas" w:eastAsia="Times New Roman" w:hAnsi="Consolas" w:cs="Consolas"/>
@@ -10194,9 +10182,9 @@
           <w:bdr w:val="single" w:sz="6" w:space="0" w:color="DDDDDD" w:frame="1"/>
           <w:shd w:val="clear" w:color="auto" w:fill="FAFAFA"/>
         </w:rPr>
-        <w:t>git@server-name:path</w:t>
-      </w:r>
-      <w:proofErr w:type="spellEnd"/>
+        <w:t>/repo-</w:t>
+      </w:r>
+      <w:proofErr w:type="spellStart"/>
       <w:r>
         <w:rPr>
           <w:rFonts w:ascii="Consolas" w:eastAsia="Times New Roman" w:hAnsi="Consolas" w:cs="Consolas"/>
@@ -10206,10 +10194,45 @@
           <w:bdr w:val="single" w:sz="6" w:space="0" w:color="DDDDDD" w:frame="1"/>
           <w:shd w:val="clear" w:color="auto" w:fill="FAFAFA"/>
         </w:rPr>
-        <w:t>/repo-</w:t>
-      </w:r>
-      <w:proofErr w:type="spellStart"/>
-      <w:r>
+        <w:t>name.git</w:t>
+      </w:r>
+      <w:proofErr w:type="spellEnd"/>
+      <w:r>
+        <w:rPr>
+          <w:rFonts w:ascii="SimSun" w:eastAsia="SimSun" w:hAnsi="SimSun" w:cs="SimSun"/>
+          <w:color w:val="666666"/>
+          <w:sz w:val="20"/>
+          <w:szCs w:val="20"/>
+        </w:rPr>
+        <w:t>；</w:t>
+      </w:r>
+    </w:p>
+    <w:p>
+      <w:pPr>
+        <w:shd w:val="clear" w:color="auto" w:fill="FFFFFF"/>
+        <w:spacing w:before="225" w:after="225" w:line="300" w:lineRule="atLeast"/>
+        <w:rPr>
+          <w:rFonts w:ascii="SimSun" w:eastAsia="SimSun" w:hAnsi="SimSun" w:cs="SimSun"/>
+          <w:color w:val="666666"/>
+          <w:sz w:val="20"/>
+          <w:szCs w:val="20"/>
+          <w:lang w:val="en-US"/>
+        </w:rPr>
+      </w:pPr>
+      <w:r>
+        <w:rPr>
+          <w:rFonts w:ascii="SimSun" w:eastAsia="SimSun" w:hAnsi="SimSun" w:cs="SimSun" w:hint="eastAsia"/>
+          <w:color w:val="666666"/>
+          <w:sz w:val="20"/>
+          <w:szCs w:val="20"/>
+        </w:rPr>
+        <w:t>关联后，使用命令</w:t>
+      </w:r>
+    </w:p>
+    <w:p>
+      <w:pPr>
+        <w:shd w:val="clear" w:color="auto" w:fill="FFFFFF"/>
+        <w:spacing w:before="225" w:after="225" w:line="300" w:lineRule="atLeast"/>
         <w:rPr>
           <w:rFonts w:ascii="Consolas" w:eastAsia="Times New Roman" w:hAnsi="Consolas" w:cs="Consolas"/>
           <w:color w:val="DD0055"/>
@@ -10218,45 +10241,8 @@
           <w:bdr w:val="single" w:sz="6" w:space="0" w:color="DDDDDD" w:frame="1"/>
           <w:shd w:val="clear" w:color="auto" w:fill="FAFAFA"/>
         </w:rPr>
-        <w:t>name.git</w:t>
-      </w:r>
-      <w:proofErr w:type="spellEnd"/>
-      <w:r>
-        <w:rPr>
-          <w:rFonts w:ascii="SimSun" w:eastAsia="SimSun" w:hAnsi="SimSun" w:cs="SimSun"/>
-          <w:color w:val="666666"/>
-          <w:sz w:val="20"/>
-          <w:szCs w:val="20"/>
-        </w:rPr>
-        <w:t>；</w:t>
-      </w:r>
-    </w:p>
-    <w:p>
-      <w:pPr>
-        <w:shd w:val="clear" w:color="auto" w:fill="FFFFFF"/>
-        <w:spacing w:before="225" w:after="225" w:line="300" w:lineRule="atLeast"/>
-        <w:rPr>
-          <w:rFonts w:ascii="SimSun" w:eastAsia="SimSun" w:hAnsi="SimSun" w:cs="SimSun"/>
-          <w:color w:val="666666"/>
-          <w:sz w:val="20"/>
-          <w:szCs w:val="20"/>
-          <w:lang w:val="en-US"/>
-        </w:rPr>
-      </w:pPr>
-      <w:r>
-        <w:rPr>
-          <w:rFonts w:ascii="SimSun" w:eastAsia="SimSun" w:hAnsi="SimSun" w:cs="SimSun" w:hint="eastAsia"/>
-          <w:color w:val="666666"/>
-          <w:sz w:val="20"/>
-          <w:szCs w:val="20"/>
-        </w:rPr>
-        <w:t>关联后，使用命令</w:t>
-      </w:r>
-    </w:p>
-    <w:p>
-      <w:pPr>
-        <w:shd w:val="clear" w:color="auto" w:fill="FFFFFF"/>
-        <w:spacing w:before="225" w:after="225" w:line="300" w:lineRule="atLeast"/>
+      </w:pPr>
+      <w:r>
         <w:rPr>
           <w:rFonts w:ascii="Consolas" w:eastAsia="Times New Roman" w:hAnsi="Consolas" w:cs="Consolas"/>
           <w:color w:val="DD0055"/>
@@ -10265,33 +10251,8 @@
           <w:bdr w:val="single" w:sz="6" w:space="0" w:color="DDDDDD" w:frame="1"/>
           <w:shd w:val="clear" w:color="auto" w:fill="FAFAFA"/>
         </w:rPr>
-      </w:pPr>
-      <w:proofErr w:type="gramStart"/>
-      <w:r>
-        <w:rPr>
-          <w:rFonts w:ascii="Consolas" w:eastAsia="Times New Roman" w:hAnsi="Consolas" w:cs="Consolas"/>
-          <w:color w:val="DD0055"/>
-          <w:sz w:val="18"/>
-          <w:szCs w:val="18"/>
-          <w:bdr w:val="single" w:sz="6" w:space="0" w:color="DDDDDD" w:frame="1"/>
-          <w:shd w:val="clear" w:color="auto" w:fill="FAFAFA"/>
-        </w:rPr>
-        <w:t>git</w:t>
-      </w:r>
-      <w:proofErr w:type="gramEnd"/>
-      <w:r>
-        <w:rPr>
-          <w:rFonts w:ascii="Consolas" w:eastAsia="Times New Roman" w:hAnsi="Consolas" w:cs="Consolas"/>
-          <w:color w:val="DD0055"/>
-          <w:sz w:val="18"/>
-          <w:szCs w:val="18"/>
-          <w:bdr w:val="single" w:sz="6" w:space="0" w:color="DDDDDD" w:frame="1"/>
-          <w:shd w:val="clear" w:color="auto" w:fill="FAFAFA"/>
-        </w:rPr>
-        <w:t xml:space="preserve"> push -u origin master</w:t>
-      </w:r>
-      <w:bookmarkStart w:id="0" w:name="_GoBack"/>
-      <w:bookmarkEnd w:id="0"/>
+        <w:t>git push -u origin master</w:t>
+      </w:r>
     </w:p>
     <w:p>
       <w:pPr>
@@ -10842,6 +10803,7 @@
           <w:sz w:val="20"/>
           <w:szCs w:val="20"/>
         </w:rPr>
+        <w:lastRenderedPageBreak/>
         <w:t xml:space="preserve"> * [new branch]      master -&gt; master</w:t>
       </w:r>
     </w:p>
@@ -10888,7 +10850,6 @@
           <w:sz w:val="20"/>
           <w:szCs w:val="20"/>
         </w:rPr>
-        <w:lastRenderedPageBreak/>
         <w:t xml:space="preserve">Branch master </w:t>
       </w:r>
       <w:r>
@@ -12531,7 +12492,6 @@
         <w:rPr>
           <w:lang w:val="fr-FR"/>
         </w:rPr>
-        <w:lastRenderedPageBreak/>
         <w:t>Git</w:t>
       </w:r>
       <w:r>
@@ -14278,6 +14238,7 @@
           <w:sz w:val="20"/>
           <w:szCs w:val="20"/>
         </w:rPr>
+        <w:lastRenderedPageBreak/>
         <w:t xml:space="preserve">$ </w:t>
       </w:r>
       <w:r>
@@ -14342,7 +14303,6 @@
           <w:sz w:val="20"/>
           <w:szCs w:val="20"/>
         </w:rPr>
-        <w:lastRenderedPageBreak/>
         <w:t xml:space="preserve">[master </w:t>
       </w:r>
       <w:r>
@@ -15909,6 +15869,7 @@
           <w:sz w:val="20"/>
           <w:szCs w:val="20"/>
         </w:rPr>
+        <w:lastRenderedPageBreak/>
         <w:t>Switched</w:t>
       </w:r>
       <w:r>
@@ -15973,7 +15934,6 @@
           <w:sz w:val="20"/>
           <w:szCs w:val="20"/>
         </w:rPr>
-        <w:lastRenderedPageBreak/>
         <w:t>Your</w:t>
       </w:r>
       <w:r>
@@ -17758,6 +17718,7 @@
           <w:sz w:val="20"/>
           <w:szCs w:val="20"/>
         </w:rPr>
+        <w:lastRenderedPageBreak/>
         <w:t xml:space="preserve"># </w:t>
       </w:r>
       <w:proofErr w:type="gramStart"/>
@@ -17842,7 +17803,6 @@
           <w:sz w:val="20"/>
           <w:szCs w:val="20"/>
         </w:rPr>
-        <w:lastRenderedPageBreak/>
         <w:t>nothing</w:t>
       </w:r>
       <w:proofErr w:type="gramEnd"/>
@@ -19335,6 +19295,7 @@
           <w:sz w:val="20"/>
           <w:szCs w:val="20"/>
         </w:rPr>
+        <w:lastRenderedPageBreak/>
         <w:t>你可以多次</w:t>
       </w:r>
       <w:r>
@@ -19446,7 +19407,6 @@
           <w:sz w:val="20"/>
           <w:szCs w:val="20"/>
         </w:rPr>
-        <w:lastRenderedPageBreak/>
         <w:t xml:space="preserve">$ </w:t>
       </w:r>
       <w:r>
@@ -19504,8 +19464,122 @@
     </w:p>
     <w:p>
       <w:pPr>
+        <w:pStyle w:val="Heading2"/>
+      </w:pPr>
+      <w:r>
+        <w:t>Feature</w:t>
+      </w:r>
+      <w:r>
+        <w:rPr>
+          <w:rFonts w:ascii="SimSun" w:eastAsia="SimSun" w:hAnsi="SimSun" w:cs="SimSun" w:hint="eastAsia"/>
+        </w:rPr>
+        <w:t>分支</w:t>
+      </w:r>
+    </w:p>
+    <w:p>
+      <w:pPr>
+        <w:shd w:val="clear" w:color="auto" w:fill="FFFFFF"/>
+        <w:spacing w:before="225" w:after="225" w:line="300" w:lineRule="atLeast"/>
+        <w:rPr>
+          <w:rFonts w:ascii="Helvetica" w:eastAsia="Times New Roman" w:hAnsi="Helvetica" w:cs="Helvetica"/>
+          <w:color w:val="666666"/>
+          <w:sz w:val="20"/>
+          <w:szCs w:val="20"/>
+        </w:rPr>
+      </w:pPr>
+      <w:r>
+        <w:rPr>
+          <w:rFonts w:ascii="SimSun" w:eastAsia="SimSun" w:hAnsi="SimSun" w:cs="SimSun" w:hint="eastAsia"/>
+          <w:color w:val="666666"/>
+          <w:sz w:val="20"/>
+          <w:szCs w:val="20"/>
+        </w:rPr>
+        <w:t>开发一个新</w:t>
+      </w:r>
+      <w:r>
+        <w:rPr>
+          <w:rFonts w:ascii="Helvetica" w:eastAsia="Times New Roman" w:hAnsi="Helvetica" w:cs="Helvetica"/>
+          <w:color w:val="666666"/>
+          <w:sz w:val="20"/>
+          <w:szCs w:val="20"/>
+        </w:rPr>
+        <w:t>feature</w:t>
+      </w:r>
+      <w:r>
+        <w:rPr>
+          <w:rFonts w:ascii="SimSun" w:eastAsia="SimSun" w:hAnsi="SimSun" w:cs="SimSun" w:hint="eastAsia"/>
+          <w:color w:val="666666"/>
+          <w:sz w:val="20"/>
+          <w:szCs w:val="20"/>
+        </w:rPr>
+        <w:t>，最好新建一个分支</w:t>
+      </w:r>
+      <w:r>
+        <w:rPr>
+          <w:rFonts w:ascii="SimSun" w:eastAsia="SimSun" w:hAnsi="SimSun" w:cs="SimSun"/>
+          <w:color w:val="666666"/>
+          <w:sz w:val="20"/>
+          <w:szCs w:val="20"/>
+        </w:rPr>
+        <w:t>；</w:t>
+      </w:r>
+    </w:p>
+    <w:p>
+      <w:pPr>
+        <w:shd w:val="clear" w:color="auto" w:fill="FFFFFF"/>
+        <w:spacing w:before="225" w:after="225" w:line="300" w:lineRule="atLeast"/>
+        <w:rPr>
+          <w:rFonts w:ascii="Helvetica" w:eastAsia="Times New Roman" w:hAnsi="Helvetica" w:cs="Helvetica"/>
+          <w:color w:val="666666"/>
+          <w:sz w:val="20"/>
+          <w:szCs w:val="20"/>
+        </w:rPr>
+      </w:pPr>
+      <w:r>
+        <w:rPr>
+          <w:rFonts w:ascii="SimSun" w:eastAsia="SimSun" w:hAnsi="SimSun" w:cs="SimSun" w:hint="eastAsia"/>
+          <w:color w:val="666666"/>
+          <w:sz w:val="20"/>
+          <w:szCs w:val="20"/>
+        </w:rPr>
+        <w:t>如果要丢弃一个没有被合并过的分支，可以通过</w:t>
+      </w:r>
+      <w:r>
+        <w:rPr>
+          <w:rFonts w:ascii="Consolas" w:eastAsia="Times New Roman" w:hAnsi="Consolas" w:cs="Consolas"/>
+          <w:color w:val="DD0055"/>
+          <w:sz w:val="18"/>
+          <w:szCs w:val="18"/>
+          <w:bdr w:val="single" w:sz="6" w:space="0" w:color="DDDDDD" w:frame="1"/>
+          <w:shd w:val="clear" w:color="auto" w:fill="FAFAFA"/>
+        </w:rPr>
+        <w:t>git branch -D &lt;name&gt;</w:t>
+      </w:r>
+      <w:r>
+        <w:rPr>
+          <w:rFonts w:ascii="SimSun" w:eastAsia="SimSun" w:hAnsi="SimSun" w:cs="SimSun" w:hint="eastAsia"/>
+          <w:color w:val="666666"/>
+          <w:sz w:val="20"/>
+          <w:szCs w:val="20"/>
+        </w:rPr>
+        <w:t>强行删除</w:t>
+      </w:r>
+      <w:r>
+        <w:rPr>
+          <w:rFonts w:ascii="SimSun" w:eastAsia="SimSun" w:hAnsi="SimSun" w:cs="SimSun"/>
+          <w:color w:val="666666"/>
+          <w:sz w:val="20"/>
+          <w:szCs w:val="20"/>
+        </w:rPr>
+        <w:t>。</w:t>
+      </w:r>
+    </w:p>
+    <w:p>
+      <w:pPr>
         <w:spacing w:before="240"/>
       </w:pPr>
+      <w:bookmarkStart w:id="0" w:name="_GoBack"/>
+      <w:bookmarkEnd w:id="0"/>
     </w:p>
     <w:p>
       <w:pPr>

</xml_diff>